<commit_message>
spell check for documents
</commit_message>
<xml_diff>
--- a/DAR_YCompany_Pankaj_Mahur.docx
+++ b/DAR_YCompany_Pankaj_Mahur.docx
@@ -35,6 +35,7 @@
               <w:dataBinding w:prefixMappings="xmlns:ns0='http://schemas.openxmlformats.org/package/2006/metadata/core-properties' xmlns:ns1='http://purl.org/dc/elements/1.1/'" w:xpath="/ns0:coreProperties[1]/ns1:title[1]" w:storeItemID="{6C3C8BC8-F283-45AE-878A-BAB7291924A1}"/>
               <w:text/>
             </w:sdtPr>
+            <w:sdtEndPr/>
             <w:sdtContent>
               <w:r>
                 <w:t>YCompany- Electronic Claims Processing</w:t>
@@ -383,6 +384,7 @@
               <w:dataBinding w:prefixMappings="xmlns:ns0='http://schemas.openxmlformats.org/package/2006/metadata/core-properties' xmlns:ns1='http://purl.org/dc/elements/1.1/'" w:xpath="/ns0:coreProperties[1]/ns1:subject[1]" w:storeItemID="{6C3C8BC8-F283-45AE-878A-BAB7291924A1}"/>
               <w:text/>
             </w:sdtPr>
+            <w:sdtEndPr/>
             <w:sdtContent>
               <w:r>
                 <w:rPr>
@@ -622,6 +624,7 @@
             <w:dataBinding w:prefixMappings="xmlns:ns0='http://schemas.openxmlformats.org/officeDocument/2006/extended-properties'" w:xpath="/ns0:Properties[1]/ns0:Company[1]" w:storeItemID="{6668398D-A668-4E3E-A5EB-62B293D839F1}"/>
             <w:text/>
           </w:sdtPr>
+          <w:sdtEndPr/>
           <w:sdtContent>
             <w:p>
               <w:pPr>
@@ -649,6 +652,7 @@
             <w:dataBinding w:prefixMappings="xmlns:ns0='http://schemas.openxmlformats.org/package/2006/metadata/core-properties' xmlns:ns1='http://purl.org/dc/elements/1.1/'" w:xpath="/ns0:coreProperties[1]/ns1:creator[1]" w:storeItemID="{6C3C8BC8-F283-45AE-878A-BAB7291924A1}"/>
             <w:text/>
           </w:sdtPr>
+          <w:sdtEndPr/>
           <w:sdtContent>
             <w:p>
               <w:pPr>
@@ -1355,7 +1359,7 @@
             </w:rPr>
             <w:fldChar w:fldCharType="separate"/>
           </w:r>
-          <w:hyperlink w:anchor="_Toc62388725" w:history="1">
+          <w:hyperlink w:anchor="_Toc62729506" w:history="1">
             <w:r>
               <w:rPr>
                 <w:rStyle w:val="Hyperlink"/>
@@ -1397,7 +1401,7 @@
                 <w:noProof/>
                 <w:webHidden/>
               </w:rPr>
-              <w:instrText xml:space="preserve"> PAGEREF _Toc62388725 \h </w:instrText>
+              <w:instrText xml:space="preserve"> PAGEREF _Toc62729506 \h </w:instrText>
             </w:r>
             <w:r>
               <w:rPr>
@@ -1441,7 +1445,7 @@
               <w:lang w:val="en-IN" w:eastAsia="en-IN"/>
             </w:rPr>
           </w:pPr>
-          <w:hyperlink w:anchor="_Toc62388726" w:history="1">
+          <w:hyperlink w:anchor="_Toc62729507" w:history="1">
             <w:r>
               <w:rPr>
                 <w:rStyle w:val="Hyperlink"/>
@@ -1489,7 +1493,7 @@
                 <w:noProof/>
                 <w:webHidden/>
               </w:rPr>
-              <w:instrText xml:space="preserve"> PAGEREF _Toc62388726 \h </w:instrText>
+              <w:instrText xml:space="preserve"> PAGEREF _Toc62729507 \h </w:instrText>
             </w:r>
             <w:r>
               <w:rPr>
@@ -1529,7 +1533,7 @@
               <w:lang w:val="en-IN" w:eastAsia="en-IN"/>
             </w:rPr>
           </w:pPr>
-          <w:hyperlink w:anchor="_Toc62388727" w:history="1">
+          <w:hyperlink w:anchor="_Toc62729508" w:history="1">
             <w:r>
               <w:rPr>
                 <w:rStyle w:val="Hyperlink"/>
@@ -1571,7 +1575,7 @@
                 <w:noProof/>
                 <w:webHidden/>
               </w:rPr>
-              <w:instrText xml:space="preserve"> PAGEREF _Toc62388727 \h </w:instrText>
+              <w:instrText xml:space="preserve"> PAGEREF _Toc62729508 \h </w:instrText>
             </w:r>
             <w:r>
               <w:rPr>
@@ -1611,7 +1615,7 @@
               <w:lang w:val="en-IN" w:eastAsia="en-IN"/>
             </w:rPr>
           </w:pPr>
-          <w:hyperlink w:anchor="_Toc62388728" w:history="1">
+          <w:hyperlink w:anchor="_Toc62729509" w:history="1">
             <w:r>
               <w:rPr>
                 <w:rStyle w:val="Hyperlink"/>
@@ -1653,7 +1657,7 @@
                 <w:noProof/>
                 <w:webHidden/>
               </w:rPr>
-              <w:instrText xml:space="preserve"> PAGEREF _Toc62388728 \h </w:instrText>
+              <w:instrText xml:space="preserve"> PAGEREF _Toc62729509 \h </w:instrText>
             </w:r>
             <w:r>
               <w:rPr>
@@ -1697,7 +1701,7 @@
               <w:lang w:val="en-IN" w:eastAsia="en-IN"/>
             </w:rPr>
           </w:pPr>
-          <w:hyperlink w:anchor="_Toc62388729" w:history="1">
+          <w:hyperlink w:anchor="_Toc62729510" w:history="1">
             <w:r>
               <w:rPr>
                 <w:rStyle w:val="Hyperlink"/>
@@ -1745,7 +1749,7 @@
                 <w:noProof/>
                 <w:webHidden/>
               </w:rPr>
-              <w:instrText xml:space="preserve"> PAGEREF _Toc62388729 \h </w:instrText>
+              <w:instrText xml:space="preserve"> PAGEREF _Toc62729510 \h </w:instrText>
             </w:r>
             <w:r>
               <w:rPr>
@@ -1789,7 +1793,7 @@
               <w:lang w:val="en-IN" w:eastAsia="en-IN"/>
             </w:rPr>
           </w:pPr>
-          <w:hyperlink w:anchor="_Toc62388730" w:history="1">
+          <w:hyperlink w:anchor="_Toc62729511" w:history="1">
             <w:r>
               <w:rPr>
                 <w:rStyle w:val="Hyperlink"/>
@@ -1831,7 +1835,7 @@
                 <w:noProof/>
                 <w:webHidden/>
               </w:rPr>
-              <w:instrText xml:space="preserve"> PAGEREF _Toc62388730 \h </w:instrText>
+              <w:instrText xml:space="preserve"> PAGEREF _Toc62729511 \h </w:instrText>
             </w:r>
             <w:r>
               <w:rPr>
@@ -1875,7 +1879,7 @@
               <w:lang w:val="en-IN" w:eastAsia="en-IN"/>
             </w:rPr>
           </w:pPr>
-          <w:hyperlink w:anchor="_Toc62388731" w:history="1">
+          <w:hyperlink w:anchor="_Toc62729512" w:history="1">
             <w:r>
               <w:rPr>
                 <w:rStyle w:val="Hyperlink"/>
@@ -1917,7 +1921,7 @@
                 <w:noProof/>
                 <w:webHidden/>
               </w:rPr>
-              <w:instrText xml:space="preserve"> PAGEREF _Toc62388731 \h </w:instrText>
+              <w:instrText xml:space="preserve"> PAGEREF _Toc62729512 \h </w:instrText>
             </w:r>
             <w:r>
               <w:rPr>
@@ -1961,7 +1965,7 @@
               <w:lang w:val="en-IN" w:eastAsia="en-IN"/>
             </w:rPr>
           </w:pPr>
-          <w:hyperlink w:anchor="_Toc62388732" w:history="1">
+          <w:hyperlink w:anchor="_Toc62729513" w:history="1">
             <w:r>
               <w:rPr>
                 <w:rStyle w:val="Hyperlink"/>
@@ -2009,7 +2013,7 @@
                 <w:noProof/>
                 <w:webHidden/>
               </w:rPr>
-              <w:instrText xml:space="preserve"> PAGEREF _Toc62388732 \h </w:instrText>
+              <w:instrText xml:space="preserve"> PAGEREF _Toc62729513 \h </w:instrText>
             </w:r>
             <w:r>
               <w:rPr>
@@ -2053,7 +2057,7 @@
               <w:lang w:val="en-IN" w:eastAsia="en-IN"/>
             </w:rPr>
           </w:pPr>
-          <w:hyperlink w:anchor="_Toc62388733" w:history="1">
+          <w:hyperlink w:anchor="_Toc62729514" w:history="1">
             <w:r>
               <w:rPr>
                 <w:rStyle w:val="Hyperlink"/>
@@ -2095,7 +2099,7 @@
                 <w:noProof/>
                 <w:webHidden/>
               </w:rPr>
-              <w:instrText xml:space="preserve"> PAGEREF _Toc62388733 \h </w:instrText>
+              <w:instrText xml:space="preserve"> PAGEREF _Toc62729514 \h </w:instrText>
             </w:r>
             <w:r>
               <w:rPr>
@@ -2139,7 +2143,7 @@
               <w:lang w:val="en-IN" w:eastAsia="en-IN"/>
             </w:rPr>
           </w:pPr>
-          <w:hyperlink w:anchor="_Toc62388734" w:history="1">
+          <w:hyperlink w:anchor="_Toc62729515" w:history="1">
             <w:r>
               <w:rPr>
                 <w:rStyle w:val="Hyperlink"/>
@@ -2181,7 +2185,7 @@
                 <w:noProof/>
                 <w:webHidden/>
               </w:rPr>
-              <w:instrText xml:space="preserve"> PAGEREF _Toc62388734 \h </w:instrText>
+              <w:instrText xml:space="preserve"> PAGEREF _Toc62729515 \h </w:instrText>
             </w:r>
             <w:r>
               <w:rPr>
@@ -2225,7 +2229,7 @@
               <w:lang w:val="en-IN" w:eastAsia="en-IN"/>
             </w:rPr>
           </w:pPr>
-          <w:hyperlink w:anchor="_Toc62388735" w:history="1">
+          <w:hyperlink w:anchor="_Toc62729516" w:history="1">
             <w:r>
               <w:rPr>
                 <w:rStyle w:val="Hyperlink"/>
@@ -2267,7 +2271,7 @@
                 <w:noProof/>
                 <w:webHidden/>
               </w:rPr>
-              <w:instrText xml:space="preserve"> PAGEREF _Toc62388735 \h </w:instrText>
+              <w:instrText xml:space="preserve"> PAGEREF _Toc62729516 \h </w:instrText>
             </w:r>
             <w:r>
               <w:rPr>
@@ -2311,7 +2315,7 @@
               <w:lang w:val="en-IN" w:eastAsia="en-IN"/>
             </w:rPr>
           </w:pPr>
-          <w:hyperlink w:anchor="_Toc62388736" w:history="1">
+          <w:hyperlink w:anchor="_Toc62729517" w:history="1">
             <w:r>
               <w:rPr>
                 <w:rStyle w:val="Hyperlink"/>
@@ -2359,7 +2363,7 @@
                 <w:noProof/>
                 <w:webHidden/>
               </w:rPr>
-              <w:instrText xml:space="preserve"> PAGEREF _Toc62388736 \h </w:instrText>
+              <w:instrText xml:space="preserve"> PAGEREF _Toc62729517 \h </w:instrText>
             </w:r>
             <w:r>
               <w:rPr>
@@ -2403,7 +2407,7 @@
               <w:lang w:val="en-IN" w:eastAsia="en-IN"/>
             </w:rPr>
           </w:pPr>
-          <w:hyperlink w:anchor="_Toc62388737" w:history="1">
+          <w:hyperlink w:anchor="_Toc62729518" w:history="1">
             <w:r>
               <w:rPr>
                 <w:rStyle w:val="Hyperlink"/>
@@ -2451,7 +2455,7 @@
                 <w:noProof/>
                 <w:webHidden/>
               </w:rPr>
-              <w:instrText xml:space="preserve"> PAGEREF _Toc62388737 \h </w:instrText>
+              <w:instrText xml:space="preserve"> PAGEREF _Toc62729518 \h </w:instrText>
             </w:r>
             <w:r>
               <w:rPr>
@@ -2495,7 +2499,7 @@
               <w:lang w:val="en-IN" w:eastAsia="en-IN"/>
             </w:rPr>
           </w:pPr>
-          <w:hyperlink w:anchor="_Toc62388738" w:history="1">
+          <w:hyperlink w:anchor="_Toc62729519" w:history="1">
             <w:r>
               <w:rPr>
                 <w:rStyle w:val="Hyperlink"/>
@@ -2537,7 +2541,7 @@
                 <w:noProof/>
                 <w:webHidden/>
               </w:rPr>
-              <w:instrText xml:space="preserve"> PAGEREF _Toc62388738 \h </w:instrText>
+              <w:instrText xml:space="preserve"> PAGEREF _Toc62729519 \h </w:instrText>
             </w:r>
             <w:r>
               <w:rPr>
@@ -2581,7 +2585,7 @@
               <w:lang w:val="en-IN" w:eastAsia="en-IN"/>
             </w:rPr>
           </w:pPr>
-          <w:hyperlink w:anchor="_Toc62388739" w:history="1">
+          <w:hyperlink w:anchor="_Toc62729520" w:history="1">
             <w:r>
               <w:rPr>
                 <w:rStyle w:val="Hyperlink"/>
@@ -2623,7 +2627,7 @@
                 <w:noProof/>
                 <w:webHidden/>
               </w:rPr>
-              <w:instrText xml:space="preserve"> PAGEREF _Toc62388739 \h </w:instrText>
+              <w:instrText xml:space="preserve"> PAGEREF _Toc62729520 \h </w:instrText>
             </w:r>
             <w:r>
               <w:rPr>
@@ -2667,7 +2671,7 @@
               <w:lang w:val="en-IN" w:eastAsia="en-IN"/>
             </w:rPr>
           </w:pPr>
-          <w:hyperlink w:anchor="_Toc62388740" w:history="1">
+          <w:hyperlink w:anchor="_Toc62729521" w:history="1">
             <w:r>
               <w:rPr>
                 <w:rStyle w:val="Hyperlink"/>
@@ -2709,7 +2713,7 @@
                 <w:noProof/>
                 <w:webHidden/>
               </w:rPr>
-              <w:instrText xml:space="preserve"> PAGEREF _Toc62388740 \h </w:instrText>
+              <w:instrText xml:space="preserve"> PAGEREF _Toc62729521 \h </w:instrText>
             </w:r>
             <w:r>
               <w:rPr>
@@ -2753,7 +2757,7 @@
               <w:lang w:val="en-IN" w:eastAsia="en-IN"/>
             </w:rPr>
           </w:pPr>
-          <w:hyperlink w:anchor="_Toc62388741" w:history="1">
+          <w:hyperlink w:anchor="_Toc62729522" w:history="1">
             <w:r>
               <w:rPr>
                 <w:rStyle w:val="Hyperlink"/>
@@ -2801,7 +2805,7 @@
                 <w:noProof/>
                 <w:webHidden/>
               </w:rPr>
-              <w:instrText xml:space="preserve"> PAGEREF _Toc62388741 \h </w:instrText>
+              <w:instrText xml:space="preserve"> PAGEREF _Toc62729522 \h </w:instrText>
             </w:r>
             <w:r>
               <w:rPr>
@@ -2845,7 +2849,7 @@
               <w:lang w:val="en-IN" w:eastAsia="en-IN"/>
             </w:rPr>
           </w:pPr>
-          <w:hyperlink w:anchor="_Toc62388742" w:history="1">
+          <w:hyperlink w:anchor="_Toc62729523" w:history="1">
             <w:r>
               <w:rPr>
                 <w:rStyle w:val="Hyperlink"/>
@@ -2887,7 +2891,7 @@
                 <w:noProof/>
                 <w:webHidden/>
               </w:rPr>
-              <w:instrText xml:space="preserve"> PAGEREF _Toc62388742 \h </w:instrText>
+              <w:instrText xml:space="preserve"> PAGEREF _Toc62729523 \h </w:instrText>
             </w:r>
             <w:r>
               <w:rPr>
@@ -2931,7 +2935,7 @@
               <w:lang w:val="en-IN" w:eastAsia="en-IN"/>
             </w:rPr>
           </w:pPr>
-          <w:hyperlink w:anchor="_Toc62388743" w:history="1">
+          <w:hyperlink w:anchor="_Toc62729524" w:history="1">
             <w:r>
               <w:rPr>
                 <w:rStyle w:val="Hyperlink"/>
@@ -2973,7 +2977,7 @@
                 <w:noProof/>
                 <w:webHidden/>
               </w:rPr>
-              <w:instrText xml:space="preserve"> PAGEREF _Toc62388743 \h </w:instrText>
+              <w:instrText xml:space="preserve"> PAGEREF _Toc62729524 \h </w:instrText>
             </w:r>
             <w:r>
               <w:rPr>
@@ -3017,7 +3021,7 @@
               <w:lang w:val="en-IN" w:eastAsia="en-IN"/>
             </w:rPr>
           </w:pPr>
-          <w:hyperlink w:anchor="_Toc62388744" w:history="1">
+          <w:hyperlink w:anchor="_Toc62729525" w:history="1">
             <w:r>
               <w:rPr>
                 <w:rStyle w:val="Hyperlink"/>
@@ -3065,7 +3069,7 @@
                 <w:noProof/>
                 <w:webHidden/>
               </w:rPr>
-              <w:instrText xml:space="preserve"> PAGEREF _Toc62388744 \h </w:instrText>
+              <w:instrText xml:space="preserve"> PAGEREF _Toc62729525 \h </w:instrText>
             </w:r>
             <w:r>
               <w:rPr>
@@ -3109,7 +3113,7 @@
               <w:lang w:val="en-IN" w:eastAsia="en-IN"/>
             </w:rPr>
           </w:pPr>
-          <w:hyperlink w:anchor="_Toc62388745" w:history="1">
+          <w:hyperlink w:anchor="_Toc62729526" w:history="1">
             <w:r>
               <w:rPr>
                 <w:rStyle w:val="Hyperlink"/>
@@ -3157,7 +3161,7 @@
                 <w:noProof/>
                 <w:webHidden/>
               </w:rPr>
-              <w:instrText xml:space="preserve"> PAGEREF _Toc62388745 \h </w:instrText>
+              <w:instrText xml:space="preserve"> PAGEREF _Toc62729526 \h </w:instrText>
             </w:r>
             <w:r>
               <w:rPr>
@@ -3201,7 +3205,7 @@
               <w:lang w:val="en-IN" w:eastAsia="en-IN"/>
             </w:rPr>
           </w:pPr>
-          <w:hyperlink w:anchor="_Toc62388746" w:history="1">
+          <w:hyperlink w:anchor="_Toc62729527" w:history="1">
             <w:r>
               <w:rPr>
                 <w:rStyle w:val="Hyperlink"/>
@@ -3249,7 +3253,7 @@
                 <w:noProof/>
                 <w:webHidden/>
               </w:rPr>
-              <w:instrText xml:space="preserve"> PAGEREF _Toc62388746 \h </w:instrText>
+              <w:instrText xml:space="preserve"> PAGEREF _Toc62729527 \h </w:instrText>
             </w:r>
             <w:r>
               <w:rPr>
@@ -3293,7 +3297,7 @@
               <w:lang w:val="en-IN" w:eastAsia="en-IN"/>
             </w:rPr>
           </w:pPr>
-          <w:hyperlink w:anchor="_Toc62388747" w:history="1">
+          <w:hyperlink w:anchor="_Toc62729528" w:history="1">
             <w:r>
               <w:rPr>
                 <w:rStyle w:val="Hyperlink"/>
@@ -3337,7 +3341,7 @@
                 <w:noProof/>
                 <w:webHidden/>
               </w:rPr>
-              <w:instrText xml:space="preserve"> PAGEREF _Toc62388747 \h </w:instrText>
+              <w:instrText xml:space="preserve"> PAGEREF _Toc62729528 \h </w:instrText>
             </w:r>
             <w:r>
               <w:rPr>
@@ -3381,7 +3385,7 @@
               <w:lang w:val="en-IN" w:eastAsia="en-IN"/>
             </w:rPr>
           </w:pPr>
-          <w:hyperlink w:anchor="_Toc62388748" w:history="1">
+          <w:hyperlink w:anchor="_Toc62729529" w:history="1">
             <w:r>
               <w:rPr>
                 <w:rStyle w:val="Hyperlink"/>
@@ -3423,7 +3427,7 @@
                 <w:noProof/>
                 <w:webHidden/>
               </w:rPr>
-              <w:instrText xml:space="preserve"> PAGEREF _Toc62388748 \h </w:instrText>
+              <w:instrText xml:space="preserve"> PAGEREF _Toc62729529 \h </w:instrText>
             </w:r>
             <w:r>
               <w:rPr>
@@ -3467,7 +3471,7 @@
               <w:lang w:val="en-IN" w:eastAsia="en-IN"/>
             </w:rPr>
           </w:pPr>
-          <w:hyperlink w:anchor="_Toc62388749" w:history="1">
+          <w:hyperlink w:anchor="_Toc62729530" w:history="1">
             <w:r>
               <w:rPr>
                 <w:rStyle w:val="Hyperlink"/>
@@ -3515,7 +3519,7 @@
                 <w:noProof/>
                 <w:webHidden/>
               </w:rPr>
-              <w:instrText xml:space="preserve"> PAGEREF _Toc62388749 \h </w:instrText>
+              <w:instrText xml:space="preserve"> PAGEREF _Toc62729530 \h </w:instrText>
             </w:r>
             <w:r>
               <w:rPr>
@@ -3559,7 +3563,7 @@
               <w:lang w:val="en-IN" w:eastAsia="en-IN"/>
             </w:rPr>
           </w:pPr>
-          <w:hyperlink w:anchor="_Toc62388750" w:history="1">
+          <w:hyperlink w:anchor="_Toc62729531" w:history="1">
             <w:r>
               <w:rPr>
                 <w:rStyle w:val="Hyperlink"/>
@@ -3601,7 +3605,7 @@
                 <w:noProof/>
                 <w:webHidden/>
               </w:rPr>
-              <w:instrText xml:space="preserve"> PAGEREF _Toc62388750 \h </w:instrText>
+              <w:instrText xml:space="preserve"> PAGEREF _Toc62729531 \h </w:instrText>
             </w:r>
             <w:r>
               <w:rPr>
@@ -3645,7 +3649,7 @@
               <w:lang w:val="en-IN" w:eastAsia="en-IN"/>
             </w:rPr>
           </w:pPr>
-          <w:hyperlink w:anchor="_Toc62388751" w:history="1">
+          <w:hyperlink w:anchor="_Toc62729532" w:history="1">
             <w:r>
               <w:rPr>
                 <w:rStyle w:val="Hyperlink"/>
@@ -3687,7 +3691,7 @@
                 <w:noProof/>
                 <w:webHidden/>
               </w:rPr>
-              <w:instrText xml:space="preserve"> PAGEREF _Toc62388751 \h </w:instrText>
+              <w:instrText xml:space="preserve"> PAGEREF _Toc62729532 \h </w:instrText>
             </w:r>
             <w:r>
               <w:rPr>
@@ -3731,7 +3735,7 @@
               <w:lang w:val="en-IN" w:eastAsia="en-IN"/>
             </w:rPr>
           </w:pPr>
-          <w:hyperlink w:anchor="_Toc62388752" w:history="1">
+          <w:hyperlink w:anchor="_Toc62729533" w:history="1">
             <w:r>
               <w:rPr>
                 <w:rStyle w:val="Hyperlink"/>
@@ -3779,7 +3783,7 @@
                 <w:noProof/>
                 <w:webHidden/>
               </w:rPr>
-              <w:instrText xml:space="preserve"> PAGEREF _Toc62388752 \h </w:instrText>
+              <w:instrText xml:space="preserve"> PAGEREF _Toc62729533 \h </w:instrText>
             </w:r>
             <w:r>
               <w:rPr>
@@ -3823,7 +3827,7 @@
               <w:lang w:val="en-IN" w:eastAsia="en-IN"/>
             </w:rPr>
           </w:pPr>
-          <w:hyperlink w:anchor="_Toc62388753" w:history="1">
+          <w:hyperlink w:anchor="_Toc62729534" w:history="1">
             <w:r>
               <w:rPr>
                 <w:rStyle w:val="Hyperlink"/>
@@ -3865,7 +3869,7 @@
                 <w:noProof/>
                 <w:webHidden/>
               </w:rPr>
-              <w:instrText xml:space="preserve"> PAGEREF _Toc62388753 \h </w:instrText>
+              <w:instrText xml:space="preserve"> PAGEREF _Toc62729534 \h </w:instrText>
             </w:r>
             <w:r>
               <w:rPr>
@@ -3909,7 +3913,7 @@
               <w:lang w:val="en-IN" w:eastAsia="en-IN"/>
             </w:rPr>
           </w:pPr>
-          <w:hyperlink w:anchor="_Toc62388754" w:history="1">
+          <w:hyperlink w:anchor="_Toc62729535" w:history="1">
             <w:r>
               <w:rPr>
                 <w:rStyle w:val="Hyperlink"/>
@@ -3951,7 +3955,7 @@
                 <w:noProof/>
                 <w:webHidden/>
               </w:rPr>
-              <w:instrText xml:space="preserve"> PAGEREF _Toc62388754 \h </w:instrText>
+              <w:instrText xml:space="preserve"> PAGEREF _Toc62729535 \h </w:instrText>
             </w:r>
             <w:r>
               <w:rPr>
@@ -3991,7 +3995,7 @@
               <w:lang w:val="en-IN" w:eastAsia="en-IN"/>
             </w:rPr>
           </w:pPr>
-          <w:hyperlink w:anchor="_Toc62388755" w:history="1">
+          <w:hyperlink w:anchor="_Toc62729536" w:history="1">
             <w:r>
               <w:rPr>
                 <w:rStyle w:val="Hyperlink"/>
@@ -4033,7 +4037,7 @@
                 <w:noProof/>
                 <w:webHidden/>
               </w:rPr>
-              <w:instrText xml:space="preserve"> PAGEREF _Toc62388755 \h </w:instrText>
+              <w:instrText xml:space="preserve"> PAGEREF _Toc62729536 \h </w:instrText>
             </w:r>
             <w:r>
               <w:rPr>
@@ -4077,7 +4081,7 @@
               <w:lang w:val="en-IN" w:eastAsia="en-IN"/>
             </w:rPr>
           </w:pPr>
-          <w:hyperlink w:anchor="_Toc62388756" w:history="1">
+          <w:hyperlink w:anchor="_Toc62729537" w:history="1">
             <w:r>
               <w:rPr>
                 <w:rStyle w:val="Hyperlink"/>
@@ -4125,7 +4129,7 @@
                 <w:noProof/>
                 <w:webHidden/>
               </w:rPr>
-              <w:instrText xml:space="preserve"> PAGEREF _Toc62388756 \h </w:instrText>
+              <w:instrText xml:space="preserve"> PAGEREF _Toc62729537 \h </w:instrText>
             </w:r>
             <w:r>
               <w:rPr>
@@ -4169,7 +4173,7 @@
               <w:lang w:val="en-IN" w:eastAsia="en-IN"/>
             </w:rPr>
           </w:pPr>
-          <w:hyperlink w:anchor="_Toc62388757" w:history="1">
+          <w:hyperlink w:anchor="_Toc62729538" w:history="1">
             <w:r>
               <w:rPr>
                 <w:rStyle w:val="Hyperlink"/>
@@ -4211,7 +4215,7 @@
                 <w:noProof/>
                 <w:webHidden/>
               </w:rPr>
-              <w:instrText xml:space="preserve"> PAGEREF _Toc62388757 \h </w:instrText>
+              <w:instrText xml:space="preserve"> PAGEREF _Toc62729538 \h </w:instrText>
             </w:r>
             <w:r>
               <w:rPr>
@@ -4255,7 +4259,7 @@
               <w:lang w:val="en-IN" w:eastAsia="en-IN"/>
             </w:rPr>
           </w:pPr>
-          <w:hyperlink w:anchor="_Toc62388758" w:history="1">
+          <w:hyperlink w:anchor="_Toc62729539" w:history="1">
             <w:r>
               <w:rPr>
                 <w:rStyle w:val="Hyperlink"/>
@@ -4297,7 +4301,7 @@
                 <w:noProof/>
                 <w:webHidden/>
               </w:rPr>
-              <w:instrText xml:space="preserve"> PAGEREF _Toc62388758 \h </w:instrText>
+              <w:instrText xml:space="preserve"> PAGEREF _Toc62729539 \h </w:instrText>
             </w:r>
             <w:r>
               <w:rPr>
@@ -4341,7 +4345,7 @@
               <w:lang w:val="en-IN" w:eastAsia="en-IN"/>
             </w:rPr>
           </w:pPr>
-          <w:hyperlink w:anchor="_Toc62388759" w:history="1">
+          <w:hyperlink w:anchor="_Toc62729540" w:history="1">
             <w:r>
               <w:rPr>
                 <w:rStyle w:val="Hyperlink"/>
@@ -4389,7 +4393,7 @@
                 <w:noProof/>
                 <w:webHidden/>
               </w:rPr>
-              <w:instrText xml:space="preserve"> PAGEREF _Toc62388759 \h </w:instrText>
+              <w:instrText xml:space="preserve"> PAGEREF _Toc62729540 \h </w:instrText>
             </w:r>
             <w:r>
               <w:rPr>
@@ -4433,7 +4437,7 @@
               <w:lang w:val="en-IN" w:eastAsia="en-IN"/>
             </w:rPr>
           </w:pPr>
-          <w:hyperlink w:anchor="_Toc62388760" w:history="1">
+          <w:hyperlink w:anchor="_Toc62729541" w:history="1">
             <w:r>
               <w:rPr>
                 <w:rStyle w:val="Hyperlink"/>
@@ -4475,7 +4479,7 @@
                 <w:noProof/>
                 <w:webHidden/>
               </w:rPr>
-              <w:instrText xml:space="preserve"> PAGEREF _Toc62388760 \h </w:instrText>
+              <w:instrText xml:space="preserve"> PAGEREF _Toc62729541 \h </w:instrText>
             </w:r>
             <w:r>
               <w:rPr>
@@ -4519,7 +4523,7 @@
               <w:lang w:val="en-IN" w:eastAsia="en-IN"/>
             </w:rPr>
           </w:pPr>
-          <w:hyperlink w:anchor="_Toc62388761" w:history="1">
+          <w:hyperlink w:anchor="_Toc62729542" w:history="1">
             <w:r>
               <w:rPr>
                 <w:rStyle w:val="Hyperlink"/>
@@ -4561,7 +4565,7 @@
                 <w:noProof/>
                 <w:webHidden/>
               </w:rPr>
-              <w:instrText xml:space="preserve"> PAGEREF _Toc62388761 \h </w:instrText>
+              <w:instrText xml:space="preserve"> PAGEREF _Toc62729542 \h </w:instrText>
             </w:r>
             <w:r>
               <w:rPr>
@@ -4605,7 +4609,7 @@
               <w:lang w:val="en-IN" w:eastAsia="en-IN"/>
             </w:rPr>
           </w:pPr>
-          <w:hyperlink w:anchor="_Toc62388762" w:history="1">
+          <w:hyperlink w:anchor="_Toc62729543" w:history="1">
             <w:r>
               <w:rPr>
                 <w:rStyle w:val="Hyperlink"/>
@@ -4653,7 +4657,7 @@
                 <w:noProof/>
                 <w:webHidden/>
               </w:rPr>
-              <w:instrText xml:space="preserve"> PAGEREF _Toc62388762 \h </w:instrText>
+              <w:instrText xml:space="preserve"> PAGEREF _Toc62729543 \h </w:instrText>
             </w:r>
             <w:r>
               <w:rPr>
@@ -4697,7 +4701,7 @@
               <w:lang w:val="en-IN" w:eastAsia="en-IN"/>
             </w:rPr>
           </w:pPr>
-          <w:hyperlink w:anchor="_Toc62388763" w:history="1">
+          <w:hyperlink w:anchor="_Toc62729544" w:history="1">
             <w:r>
               <w:rPr>
                 <w:rStyle w:val="Hyperlink"/>
@@ -4739,7 +4743,7 @@
                 <w:noProof/>
                 <w:webHidden/>
               </w:rPr>
-              <w:instrText xml:space="preserve"> PAGEREF _Toc62388763 \h </w:instrText>
+              <w:instrText xml:space="preserve"> PAGEREF _Toc62729544 \h </w:instrText>
             </w:r>
             <w:r>
               <w:rPr>
@@ -4783,7 +4787,7 @@
               <w:lang w:val="en-IN" w:eastAsia="en-IN"/>
             </w:rPr>
           </w:pPr>
-          <w:hyperlink w:anchor="_Toc62388764" w:history="1">
+          <w:hyperlink w:anchor="_Toc62729545" w:history="1">
             <w:r>
               <w:rPr>
                 <w:rStyle w:val="Hyperlink"/>
@@ -4825,7 +4829,7 @@
                 <w:noProof/>
                 <w:webHidden/>
               </w:rPr>
-              <w:instrText xml:space="preserve"> PAGEREF _Toc62388764 \h </w:instrText>
+              <w:instrText xml:space="preserve"> PAGEREF _Toc62729545 \h </w:instrText>
             </w:r>
             <w:r>
               <w:rPr>
@@ -4869,7 +4873,7 @@
               <w:lang w:val="en-IN" w:eastAsia="en-IN"/>
             </w:rPr>
           </w:pPr>
-          <w:hyperlink w:anchor="_Toc62388765" w:history="1">
+          <w:hyperlink w:anchor="_Toc62729546" w:history="1">
             <w:r>
               <w:rPr>
                 <w:rStyle w:val="Hyperlink"/>
@@ -4917,7 +4921,7 @@
                 <w:noProof/>
                 <w:webHidden/>
               </w:rPr>
-              <w:instrText xml:space="preserve"> PAGEREF _Toc62388765 \h </w:instrText>
+              <w:instrText xml:space="preserve"> PAGEREF _Toc62729546 \h </w:instrText>
             </w:r>
             <w:r>
               <w:rPr>
@@ -4961,7 +4965,7 @@
               <w:lang w:val="en-IN" w:eastAsia="en-IN"/>
             </w:rPr>
           </w:pPr>
-          <w:hyperlink w:anchor="_Toc62388766" w:history="1">
+          <w:hyperlink w:anchor="_Toc62729547" w:history="1">
             <w:r>
               <w:rPr>
                 <w:rStyle w:val="Hyperlink"/>
@@ -5003,7 +5007,7 @@
                 <w:noProof/>
                 <w:webHidden/>
               </w:rPr>
-              <w:instrText xml:space="preserve"> PAGEREF _Toc62388766 \h </w:instrText>
+              <w:instrText xml:space="preserve"> PAGEREF _Toc62729547 \h </w:instrText>
             </w:r>
             <w:r>
               <w:rPr>
@@ -5047,7 +5051,7 @@
               <w:lang w:val="en-IN" w:eastAsia="en-IN"/>
             </w:rPr>
           </w:pPr>
-          <w:hyperlink w:anchor="_Toc62388767" w:history="1">
+          <w:hyperlink w:anchor="_Toc62729548" w:history="1">
             <w:r>
               <w:rPr>
                 <w:rStyle w:val="Hyperlink"/>
@@ -5089,7 +5093,7 @@
                 <w:noProof/>
                 <w:webHidden/>
               </w:rPr>
-              <w:instrText xml:space="preserve"> PAGEREF _Toc62388767 \h </w:instrText>
+              <w:instrText xml:space="preserve"> PAGEREF _Toc62729548 \h </w:instrText>
             </w:r>
             <w:r>
               <w:rPr>
@@ -5133,7 +5137,7 @@
               <w:lang w:val="en-IN" w:eastAsia="en-IN"/>
             </w:rPr>
           </w:pPr>
-          <w:hyperlink w:anchor="_Toc62388768" w:history="1">
+          <w:hyperlink w:anchor="_Toc62729549" w:history="1">
             <w:r>
               <w:rPr>
                 <w:rStyle w:val="Hyperlink"/>
@@ -5181,7 +5185,7 @@
                 <w:noProof/>
                 <w:webHidden/>
               </w:rPr>
-              <w:instrText xml:space="preserve"> PAGEREF _Toc62388768 \h </w:instrText>
+              <w:instrText xml:space="preserve"> PAGEREF _Toc62729549 \h </w:instrText>
             </w:r>
             <w:r>
               <w:rPr>
@@ -5225,7 +5229,7 @@
               <w:lang w:val="en-IN" w:eastAsia="en-IN"/>
             </w:rPr>
           </w:pPr>
-          <w:hyperlink w:anchor="_Toc62388769" w:history="1">
+          <w:hyperlink w:anchor="_Toc62729550" w:history="1">
             <w:r>
               <w:rPr>
                 <w:rStyle w:val="Hyperlink"/>
@@ -5267,7 +5271,7 @@
                 <w:noProof/>
                 <w:webHidden/>
               </w:rPr>
-              <w:instrText xml:space="preserve"> PAGEREF _Toc62388769 \h </w:instrText>
+              <w:instrText xml:space="preserve"> PAGEREF _Toc62729550 \h </w:instrText>
             </w:r>
             <w:r>
               <w:rPr>
@@ -5311,7 +5315,7 @@
               <w:lang w:val="en-IN" w:eastAsia="en-IN"/>
             </w:rPr>
           </w:pPr>
-          <w:hyperlink w:anchor="_Toc62388770" w:history="1">
+          <w:hyperlink w:anchor="_Toc62729551" w:history="1">
             <w:r>
               <w:rPr>
                 <w:rStyle w:val="Hyperlink"/>
@@ -5353,7 +5357,7 @@
                 <w:noProof/>
                 <w:webHidden/>
               </w:rPr>
-              <w:instrText xml:space="preserve"> PAGEREF _Toc62388770 \h </w:instrText>
+              <w:instrText xml:space="preserve"> PAGEREF _Toc62729551 \h </w:instrText>
             </w:r>
             <w:r>
               <w:rPr>
@@ -5397,7 +5401,7 @@
               <w:lang w:val="en-IN" w:eastAsia="en-IN"/>
             </w:rPr>
           </w:pPr>
-          <w:hyperlink w:anchor="_Toc62388771" w:history="1">
+          <w:hyperlink w:anchor="_Toc62729552" w:history="1">
             <w:r>
               <w:rPr>
                 <w:rStyle w:val="Hyperlink"/>
@@ -5445,7 +5449,7 @@
                 <w:noProof/>
                 <w:webHidden/>
               </w:rPr>
-              <w:instrText xml:space="preserve"> PAGEREF _Toc62388771 \h </w:instrText>
+              <w:instrText xml:space="preserve"> PAGEREF _Toc62729552 \h </w:instrText>
             </w:r>
             <w:r>
               <w:rPr>
@@ -5489,7 +5493,7 @@
               <w:lang w:val="en-IN" w:eastAsia="en-IN"/>
             </w:rPr>
           </w:pPr>
-          <w:hyperlink w:anchor="_Toc62388772" w:history="1">
+          <w:hyperlink w:anchor="_Toc62729553" w:history="1">
             <w:r>
               <w:rPr>
                 <w:rStyle w:val="Hyperlink"/>
@@ -5531,7 +5535,7 @@
                 <w:noProof/>
                 <w:webHidden/>
               </w:rPr>
-              <w:instrText xml:space="preserve"> PAGEREF _Toc62388772 \h </w:instrText>
+              <w:instrText xml:space="preserve"> PAGEREF _Toc62729553 \h </w:instrText>
             </w:r>
             <w:r>
               <w:rPr>
@@ -5575,7 +5579,7 @@
               <w:lang w:val="en-IN" w:eastAsia="en-IN"/>
             </w:rPr>
           </w:pPr>
-          <w:hyperlink w:anchor="_Toc62388773" w:history="1">
+          <w:hyperlink w:anchor="_Toc62729554" w:history="1">
             <w:r>
               <w:rPr>
                 <w:rStyle w:val="Hyperlink"/>
@@ -5617,7 +5621,7 @@
                 <w:noProof/>
                 <w:webHidden/>
               </w:rPr>
-              <w:instrText xml:space="preserve"> PAGEREF _Toc62388773 \h </w:instrText>
+              <w:instrText xml:space="preserve"> PAGEREF _Toc62729554 \h </w:instrText>
             </w:r>
             <w:r>
               <w:rPr>
@@ -5657,7 +5661,7 @@
               <w:lang w:val="en-IN" w:eastAsia="en-IN"/>
             </w:rPr>
           </w:pPr>
-          <w:hyperlink w:anchor="_Toc62388774" w:history="1">
+          <w:hyperlink w:anchor="_Toc62729555" w:history="1">
             <w:r>
               <w:rPr>
                 <w:rStyle w:val="Hyperlink"/>
@@ -5699,7 +5703,7 @@
                 <w:noProof/>
                 <w:webHidden/>
               </w:rPr>
-              <w:instrText xml:space="preserve"> PAGEREF _Toc62388774 \h </w:instrText>
+              <w:instrText xml:space="preserve"> PAGEREF _Toc62729555 \h </w:instrText>
             </w:r>
             <w:r>
               <w:rPr>
@@ -5743,7 +5747,7 @@
               <w:lang w:val="en-IN" w:eastAsia="en-IN"/>
             </w:rPr>
           </w:pPr>
-          <w:hyperlink w:anchor="_Toc62388775" w:history="1">
+          <w:hyperlink w:anchor="_Toc62729556" w:history="1">
             <w:r>
               <w:rPr>
                 <w:rStyle w:val="Hyperlink"/>
@@ -5791,7 +5795,7 @@
                 <w:noProof/>
                 <w:webHidden/>
               </w:rPr>
-              <w:instrText xml:space="preserve"> PAGEREF _Toc62388775 \h </w:instrText>
+              <w:instrText xml:space="preserve"> PAGEREF _Toc62729556 \h </w:instrText>
             </w:r>
             <w:r>
               <w:rPr>
@@ -5835,7 +5839,7 @@
               <w:lang w:val="en-IN" w:eastAsia="en-IN"/>
             </w:rPr>
           </w:pPr>
-          <w:hyperlink w:anchor="_Toc62388776" w:history="1">
+          <w:hyperlink w:anchor="_Toc62729557" w:history="1">
             <w:r>
               <w:rPr>
                 <w:rStyle w:val="Hyperlink"/>
@@ -5883,7 +5887,7 @@
                 <w:noProof/>
                 <w:webHidden/>
               </w:rPr>
-              <w:instrText xml:space="preserve"> PAGEREF _Toc62388776 \h </w:instrText>
+              <w:instrText xml:space="preserve"> PAGEREF _Toc62729557 \h </w:instrText>
             </w:r>
             <w:r>
               <w:rPr>
@@ -5927,7 +5931,7 @@
               <w:lang w:val="en-IN" w:eastAsia="en-IN"/>
             </w:rPr>
           </w:pPr>
-          <w:hyperlink w:anchor="_Toc62388777" w:history="1">
+          <w:hyperlink w:anchor="_Toc62729558" w:history="1">
             <w:r>
               <w:rPr>
                 <w:rStyle w:val="Hyperlink"/>
@@ -5975,7 +5979,7 @@
                 <w:noProof/>
                 <w:webHidden/>
               </w:rPr>
-              <w:instrText xml:space="preserve"> PAGEREF _Toc62388777 \h </w:instrText>
+              <w:instrText xml:space="preserve"> PAGEREF _Toc62729558 \h </w:instrText>
             </w:r>
             <w:r>
               <w:rPr>
@@ -6019,7 +6023,7 @@
               <w:lang w:val="en-IN" w:eastAsia="en-IN"/>
             </w:rPr>
           </w:pPr>
-          <w:hyperlink w:anchor="_Toc62388778" w:history="1">
+          <w:hyperlink w:anchor="_Toc62729559" w:history="1">
             <w:r>
               <w:rPr>
                 <w:rStyle w:val="Hyperlink"/>
@@ -6067,7 +6071,7 @@
                 <w:noProof/>
                 <w:webHidden/>
               </w:rPr>
-              <w:instrText xml:space="preserve"> PAGEREF _Toc62388778 \h </w:instrText>
+              <w:instrText xml:space="preserve"> PAGEREF _Toc62729559 \h </w:instrText>
             </w:r>
             <w:r>
               <w:rPr>
@@ -6111,7 +6115,7 @@
               <w:lang w:val="en-IN" w:eastAsia="en-IN"/>
             </w:rPr>
           </w:pPr>
-          <w:hyperlink w:anchor="_Toc62388779" w:history="1">
+          <w:hyperlink w:anchor="_Toc62729560" w:history="1">
             <w:r>
               <w:rPr>
                 <w:rStyle w:val="Hyperlink"/>
@@ -6159,7 +6163,7 @@
                 <w:noProof/>
                 <w:webHidden/>
               </w:rPr>
-              <w:instrText xml:space="preserve"> PAGEREF _Toc62388779 \h </w:instrText>
+              <w:instrText xml:space="preserve"> PAGEREF _Toc62729560 \h </w:instrText>
             </w:r>
             <w:r>
               <w:rPr>
@@ -6203,7 +6207,7 @@
               <w:lang w:val="en-IN" w:eastAsia="en-IN"/>
             </w:rPr>
           </w:pPr>
-          <w:hyperlink w:anchor="_Toc62388780" w:history="1">
+          <w:hyperlink w:anchor="_Toc62729561" w:history="1">
             <w:r>
               <w:rPr>
                 <w:rStyle w:val="Hyperlink"/>
@@ -6251,7 +6255,7 @@
                 <w:noProof/>
                 <w:webHidden/>
               </w:rPr>
-              <w:instrText xml:space="preserve"> PAGEREF _Toc62388780 \h </w:instrText>
+              <w:instrText xml:space="preserve"> PAGEREF _Toc62729561 \h </w:instrText>
             </w:r>
             <w:r>
               <w:rPr>
@@ -6295,7 +6299,7 @@
               <w:lang w:val="en-IN" w:eastAsia="en-IN"/>
             </w:rPr>
           </w:pPr>
-          <w:hyperlink w:anchor="_Toc62388781" w:history="1">
+          <w:hyperlink w:anchor="_Toc62729562" w:history="1">
             <w:r>
               <w:rPr>
                 <w:rStyle w:val="Hyperlink"/>
@@ -6343,7 +6347,7 @@
                 <w:noProof/>
                 <w:webHidden/>
               </w:rPr>
-              <w:instrText xml:space="preserve"> PAGEREF _Toc62388781 \h </w:instrText>
+              <w:instrText xml:space="preserve"> PAGEREF _Toc62729562 \h </w:instrText>
             </w:r>
             <w:r>
               <w:rPr>
@@ -6387,7 +6391,7 @@
               <w:lang w:val="en-IN" w:eastAsia="en-IN"/>
             </w:rPr>
           </w:pPr>
-          <w:hyperlink w:anchor="_Toc62388782" w:history="1">
+          <w:hyperlink w:anchor="_Toc62729563" w:history="1">
             <w:r>
               <w:rPr>
                 <w:rStyle w:val="Hyperlink"/>
@@ -6435,7 +6439,7 @@
                 <w:noProof/>
                 <w:webHidden/>
               </w:rPr>
-              <w:instrText xml:space="preserve"> PAGEREF _Toc62388782 \h </w:instrText>
+              <w:instrText xml:space="preserve"> PAGEREF _Toc62729563 \h </w:instrText>
             </w:r>
             <w:r>
               <w:rPr>
@@ -6479,7 +6483,7 @@
               <w:lang w:val="en-IN" w:eastAsia="en-IN"/>
             </w:rPr>
           </w:pPr>
-          <w:hyperlink w:anchor="_Toc62388783" w:history="1">
+          <w:hyperlink w:anchor="_Toc62729564" w:history="1">
             <w:r>
               <w:rPr>
                 <w:rStyle w:val="Hyperlink"/>
@@ -6527,7 +6531,7 @@
                 <w:noProof/>
                 <w:webHidden/>
               </w:rPr>
-              <w:instrText xml:space="preserve"> PAGEREF _Toc62388783 \h </w:instrText>
+              <w:instrText xml:space="preserve"> PAGEREF _Toc62729564 \h </w:instrText>
             </w:r>
             <w:r>
               <w:rPr>
@@ -6567,7 +6571,7 @@
               <w:lang w:val="en-IN" w:eastAsia="en-IN"/>
             </w:rPr>
           </w:pPr>
-          <w:hyperlink w:anchor="_Toc62388784" w:history="1">
+          <w:hyperlink w:anchor="_Toc62729565" w:history="1">
             <w:r>
               <w:rPr>
                 <w:rStyle w:val="Hyperlink"/>
@@ -6609,7 +6613,7 @@
                 <w:noProof/>
                 <w:webHidden/>
               </w:rPr>
-              <w:instrText xml:space="preserve"> PAGEREF _Toc62388784 \h </w:instrText>
+              <w:instrText xml:space="preserve"> PAGEREF _Toc62729565 \h </w:instrText>
             </w:r>
             <w:r>
               <w:rPr>
@@ -6649,7 +6653,7 @@
               <w:lang w:val="en-IN" w:eastAsia="en-IN"/>
             </w:rPr>
           </w:pPr>
-          <w:hyperlink w:anchor="_Toc62388785" w:history="1">
+          <w:hyperlink w:anchor="_Toc62729566" w:history="1">
             <w:r>
               <w:rPr>
                 <w:rStyle w:val="Hyperlink"/>
@@ -6691,7 +6695,7 @@
                 <w:noProof/>
                 <w:webHidden/>
               </w:rPr>
-              <w:instrText xml:space="preserve"> PAGEREF _Toc62388785 \h </w:instrText>
+              <w:instrText xml:space="preserve"> PAGEREF _Toc62729566 \h </w:instrText>
             </w:r>
             <w:r>
               <w:rPr>
@@ -6731,7 +6735,7 @@
               <w:lang w:val="en-IN" w:eastAsia="en-IN"/>
             </w:rPr>
           </w:pPr>
-          <w:hyperlink w:anchor="_Toc62388786" w:history="1">
+          <w:hyperlink w:anchor="_Toc62729567" w:history="1">
             <w:r>
               <w:rPr>
                 <w:rStyle w:val="Hyperlink"/>
@@ -6773,7 +6777,7 @@
                 <w:noProof/>
                 <w:webHidden/>
               </w:rPr>
-              <w:instrText xml:space="preserve"> PAGEREF _Toc62388786 \h </w:instrText>
+              <w:instrText xml:space="preserve"> PAGEREF _Toc62729567 \h </w:instrText>
             </w:r>
             <w:r>
               <w:rPr>
@@ -6817,7 +6821,7 @@
               <w:lang w:val="en-IN" w:eastAsia="en-IN"/>
             </w:rPr>
           </w:pPr>
-          <w:hyperlink w:anchor="_Toc62388787" w:history="1">
+          <w:hyperlink w:anchor="_Toc62729568" w:history="1">
             <w:r>
               <w:rPr>
                 <w:rStyle w:val="Hyperlink"/>
@@ -6865,7 +6869,7 @@
                 <w:noProof/>
                 <w:webHidden/>
               </w:rPr>
-              <w:instrText xml:space="preserve"> PAGEREF _Toc62388787 \h </w:instrText>
+              <w:instrText xml:space="preserve"> PAGEREF _Toc62729568 \h </w:instrText>
             </w:r>
             <w:r>
               <w:rPr>
@@ -6933,7 +6937,7 @@
       <w:pPr>
         <w:pStyle w:val="Heading1"/>
       </w:pPr>
-      <w:bookmarkStart w:id="0" w:name="_Toc62388725"/>
+      <w:bookmarkStart w:id="0" w:name="_Toc62729506"/>
       <w:r>
         <w:lastRenderedPageBreak/>
         <w:t>Introduction</w:t>
@@ -6952,7 +6956,7 @@
       <w:pPr>
         <w:pStyle w:val="Heading2"/>
       </w:pPr>
-      <w:bookmarkStart w:id="1" w:name="_Toc62388726"/>
+      <w:bookmarkStart w:id="1" w:name="_Toc62729507"/>
       <w:r>
         <w:t>Objective and s</w:t>
       </w:r>
@@ -6992,7 +6996,7 @@
       <w:pPr>
         <w:pStyle w:val="Heading1"/>
       </w:pPr>
-      <w:bookmarkStart w:id="2" w:name="_Toc62388727"/>
+      <w:bookmarkStart w:id="2" w:name="_Toc62729508"/>
       <w:r>
         <w:lastRenderedPageBreak/>
         <w:t>Requirements at a Glance</w:t>
@@ -7156,7 +7160,7 @@
       <w:pPr>
         <w:pStyle w:val="Heading1"/>
       </w:pPr>
-      <w:bookmarkStart w:id="3" w:name="_Toc62388728"/>
+      <w:bookmarkStart w:id="3" w:name="_Toc62729509"/>
       <w:r>
         <w:lastRenderedPageBreak/>
         <w:t>Available tools</w:t>
@@ -7167,7 +7171,7 @@
       <w:pPr>
         <w:pStyle w:val="Heading2"/>
       </w:pPr>
-      <w:bookmarkStart w:id="4" w:name="_Toc62388729"/>
+      <w:bookmarkStart w:id="4" w:name="_Toc62729510"/>
       <w:r>
         <w:rPr>
           <w:noProof/>
@@ -7189,7 +7193,7 @@
           <w:noProof/>
         </w:rPr>
       </w:pPr>
-      <w:bookmarkStart w:id="5" w:name="_Toc62388730"/>
+      <w:bookmarkStart w:id="5" w:name="_Toc62729511"/>
       <w:r>
         <w:rPr>
           <w:noProof/>
@@ -7978,7 +7982,7 @@
           <w:noProof/>
         </w:rPr>
       </w:pPr>
-      <w:bookmarkStart w:id="6" w:name="_Toc62388731"/>
+      <w:bookmarkStart w:id="6" w:name="_Toc62729512"/>
       <w:r>
         <w:rPr>
           <w:noProof/>
@@ -10709,7 +10713,7 @@
       <w:pPr>
         <w:pStyle w:val="Heading2"/>
       </w:pPr>
-      <w:bookmarkStart w:id="7" w:name="_Toc62388732"/>
+      <w:bookmarkStart w:id="7" w:name="_Toc62729513"/>
       <w:r>
         <w:t>Frontend Frameworks</w:t>
       </w:r>
@@ -10752,7 +10756,7 @@
       <w:pPr>
         <w:pStyle w:val="Heading3"/>
       </w:pPr>
-      <w:bookmarkStart w:id="8" w:name="_Toc62388733"/>
+      <w:bookmarkStart w:id="8" w:name="_Toc62729514"/>
       <w:r>
         <w:t>React</w:t>
       </w:r>
@@ -10772,15 +10776,7 @@
         </w:r>
       </w:hyperlink>
       <w:r>
-        <w:t xml:space="preserve"> is a popular JS framework that focuses on user experience. Unlike certain other frameworks, </w:t>
-      </w:r>
-      <w:proofErr w:type="gramStart"/>
-      <w:r>
-        <w:t>React</w:t>
-      </w:r>
-      <w:proofErr w:type="gramEnd"/>
-      <w:r>
-        <w:t xml:space="preserve"> is very portable. Regardless of what underlying technologies you are using, you will be able to take advantage of React. </w:t>
+        <w:t> is a popular JS framework that focuses on user experience. Unlike certain other frameworks, React is very portable. Regardless of what underlying technologies you are using, you will be able to take advantage of React. </w:t>
       </w:r>
     </w:p>
     <w:p>
@@ -10862,13 +10858,8 @@
       <w:r>
         <w:t xml:space="preserve">, </w:t>
       </w:r>
-      <w:proofErr w:type="gramStart"/>
-      <w:r>
-        <w:t>By</w:t>
-      </w:r>
-      <w:proofErr w:type="gramEnd"/>
-      <w:r>
-        <w:t xml:space="preserve"> using JSX, we can write HTML structures in the same file that contains JavaScript code</w:t>
+      <w:r>
+        <w:t>By using JSX, we can write HTML structures in the same file that contains JavaScript code</w:t>
       </w:r>
     </w:p>
     <w:p>
@@ -10906,7 +10897,7 @@
       <w:pPr>
         <w:pStyle w:val="Heading3"/>
       </w:pPr>
-      <w:bookmarkStart w:id="9" w:name="_Toc62388734"/>
+      <w:bookmarkStart w:id="9" w:name="_Toc62729515"/>
       <w:r>
         <w:t>Vue.js</w:t>
       </w:r>
@@ -11016,7 +11007,7 @@
       <w:pPr>
         <w:pStyle w:val="Heading3"/>
       </w:pPr>
-      <w:bookmarkStart w:id="10" w:name="_Toc62388735"/>
+      <w:bookmarkStart w:id="10" w:name="_Toc62729516"/>
       <w:r>
         <w:t>Angular</w:t>
       </w:r>
@@ -11155,7 +11146,7 @@
         <w:pStyle w:val="Heading2"/>
       </w:pPr>
       <w:bookmarkStart w:id="11" w:name="_Hlk62383398"/>
-      <w:bookmarkStart w:id="12" w:name="_Toc62388736"/>
+      <w:bookmarkStart w:id="12" w:name="_Toc62729517"/>
       <w:r>
         <w:lastRenderedPageBreak/>
         <w:t>Server-side programming technology</w:t>
@@ -11341,7 +11332,7 @@
       <w:pPr>
         <w:pStyle w:val="Heading2"/>
       </w:pPr>
-      <w:bookmarkStart w:id="13" w:name="_Toc62388737"/>
+      <w:bookmarkStart w:id="13" w:name="_Toc62729518"/>
       <w:r>
         <w:t xml:space="preserve">Database </w:t>
       </w:r>
@@ -11362,7 +11353,7 @@
       <w:pPr>
         <w:pStyle w:val="Heading3"/>
       </w:pPr>
-      <w:bookmarkStart w:id="14" w:name="_Toc62388738"/>
+      <w:bookmarkStart w:id="14" w:name="_Toc62729519"/>
       <w:r>
         <w:t>Microsoft SQL Server</w:t>
       </w:r>
@@ -11470,7 +11461,7 @@
       <w:pPr>
         <w:pStyle w:val="Heading3"/>
       </w:pPr>
-      <w:bookmarkStart w:id="15" w:name="_Toc62388739"/>
+      <w:bookmarkStart w:id="15" w:name="_Toc62729520"/>
       <w:r>
         <w:lastRenderedPageBreak/>
         <w:t>ElephantSQL</w:t>
@@ -11589,7 +11580,7 @@
           <w:numId w:val="16"/>
         </w:numPr>
       </w:pPr>
-      <w:bookmarkStart w:id="16" w:name="_Toc62388740"/>
+      <w:bookmarkStart w:id="16" w:name="_Toc62729521"/>
       <w:r>
         <w:t>Amazon Relational Database Service (RDS)</w:t>
       </w:r>
@@ -11688,7 +11679,7 @@
       <w:pPr>
         <w:pStyle w:val="Heading2"/>
       </w:pPr>
-      <w:bookmarkStart w:id="17" w:name="_Toc62388741"/>
+      <w:bookmarkStart w:id="17" w:name="_Toc62729522"/>
       <w:r>
         <w:lastRenderedPageBreak/>
         <w:t>ORM frameworks</w:t>
@@ -11704,7 +11695,7 @@
       <w:pPr>
         <w:pStyle w:val="Heading3"/>
       </w:pPr>
-      <w:bookmarkStart w:id="18" w:name="_Toc62388742"/>
+      <w:bookmarkStart w:id="18" w:name="_Toc62729523"/>
       <w:r>
         <w:t>Entity Framework Core</w:t>
       </w:r>
@@ -11821,7 +11812,7 @@
       <w:pPr>
         <w:pStyle w:val="Heading3"/>
       </w:pPr>
-      <w:bookmarkStart w:id="19" w:name="_Toc62388743"/>
+      <w:bookmarkStart w:id="19" w:name="_Toc62729524"/>
       <w:r>
         <w:t>N-Hibernate.</w:t>
       </w:r>
@@ -11941,7 +11932,7 @@
       <w:pPr>
         <w:pStyle w:val="Heading2"/>
       </w:pPr>
-      <w:bookmarkStart w:id="20" w:name="_Toc62388744"/>
+      <w:bookmarkStart w:id="20" w:name="_Toc62729525"/>
       <w:r>
         <w:t>File server</w:t>
       </w:r>
@@ -11991,7 +11982,7 @@
       <w:pPr>
         <w:pStyle w:val="Heading2"/>
       </w:pPr>
-      <w:bookmarkStart w:id="21" w:name="_Toc62388745"/>
+      <w:bookmarkStart w:id="21" w:name="_Toc62729526"/>
       <w:r>
         <w:t>SignalR</w:t>
       </w:r>
@@ -12015,7 +12006,7 @@
       <w:pPr>
         <w:pStyle w:val="Heading2"/>
       </w:pPr>
-      <w:bookmarkStart w:id="22" w:name="_Toc62388746"/>
+      <w:bookmarkStart w:id="22" w:name="_Toc62729527"/>
       <w:r>
         <w:t>Backend service</w:t>
       </w:r>
@@ -12050,7 +12041,7 @@
           <w:rFonts w:eastAsiaTheme="minorHAnsi"/>
         </w:rPr>
       </w:pPr>
-      <w:bookmarkStart w:id="23" w:name="_Toc62388747"/>
+      <w:bookmarkStart w:id="23" w:name="_Toc62729528"/>
       <w:r>
         <w:rPr>
           <w:rFonts w:eastAsiaTheme="minorHAnsi"/>
@@ -12188,7 +12179,7 @@
       <w:pPr>
         <w:pStyle w:val="Heading3"/>
       </w:pPr>
-      <w:bookmarkStart w:id="24" w:name="_Toc62388748"/>
+      <w:bookmarkStart w:id="24" w:name="_Toc62729529"/>
       <w:r>
         <w:lastRenderedPageBreak/>
         <w:t>Web API</w:t>
@@ -12277,7 +12268,7 @@
       <w:r>
         <w:t xml:space="preserve"> </w:t>
       </w:r>
-      <w:bookmarkStart w:id="25" w:name="_Toc62388749"/>
+      <w:bookmarkStart w:id="25" w:name="_Toc62729530"/>
       <w:r>
         <w:t>Source code management</w:t>
       </w:r>
@@ -12350,7 +12341,7 @@
       <w:pPr>
         <w:pStyle w:val="Heading3"/>
       </w:pPr>
-      <w:bookmarkStart w:id="26" w:name="_Toc62388750"/>
+      <w:bookmarkStart w:id="26" w:name="_Toc62729531"/>
       <w:r>
         <w:t>Git</w:t>
       </w:r>
@@ -12470,7 +12461,7 @@
       <w:pPr>
         <w:pStyle w:val="Heading3"/>
       </w:pPr>
-      <w:bookmarkStart w:id="27" w:name="_Toc62388751"/>
+      <w:bookmarkStart w:id="27" w:name="_Toc62729532"/>
       <w:r>
         <w:t>Bitbucket</w:t>
       </w:r>
@@ -12572,7 +12563,7 @@
       <w:pPr>
         <w:pStyle w:val="Heading2"/>
       </w:pPr>
-      <w:bookmarkStart w:id="28" w:name="_Toc62388752"/>
+      <w:bookmarkStart w:id="28" w:name="_Toc62729533"/>
       <w:r>
         <w:t>Continuous Integration/Continuous Delivery</w:t>
       </w:r>
@@ -12598,7 +12589,7 @@
       <w:pPr>
         <w:pStyle w:val="Heading3"/>
       </w:pPr>
-      <w:bookmarkStart w:id="29" w:name="_Toc62388753"/>
+      <w:bookmarkStart w:id="29" w:name="_Toc62729534"/>
       <w:r>
         <w:t>Jenkins</w:t>
       </w:r>
@@ -12734,7 +12725,7 @@
       <w:pPr>
         <w:pStyle w:val="Heading3"/>
       </w:pPr>
-      <w:bookmarkStart w:id="30" w:name="_Toc62388754"/>
+      <w:bookmarkStart w:id="30" w:name="_Toc62729535"/>
       <w:r>
         <w:t>Bamboo</w:t>
       </w:r>
@@ -12842,7 +12833,7 @@
       <w:pPr>
         <w:pStyle w:val="Heading1"/>
       </w:pPr>
-      <w:bookmarkStart w:id="31" w:name="_Toc62388755"/>
+      <w:bookmarkStart w:id="31" w:name="_Toc62729536"/>
       <w:r>
         <w:t>Comparison Analysis</w:t>
       </w:r>
@@ -12855,7 +12846,7 @@
           <w:noProof/>
         </w:rPr>
       </w:pPr>
-      <w:bookmarkStart w:id="32" w:name="_Toc62388756"/>
+      <w:bookmarkStart w:id="32" w:name="_Toc62729537"/>
       <w:r>
         <w:rPr>
           <w:noProof/>
@@ -12868,7 +12859,7 @@
       <w:pPr>
         <w:pStyle w:val="Heading3"/>
       </w:pPr>
-      <w:bookmarkStart w:id="33" w:name="_Toc62388757"/>
+      <w:bookmarkStart w:id="33" w:name="_Toc62729538"/>
       <w:r>
         <w:t>Point Matrix</w:t>
       </w:r>
@@ -13308,7 +13299,7 @@
       <w:pPr>
         <w:pStyle w:val="Heading3"/>
       </w:pPr>
-      <w:bookmarkStart w:id="34" w:name="_Toc62388758"/>
+      <w:bookmarkStart w:id="34" w:name="_Toc62729539"/>
       <w:r>
         <w:lastRenderedPageBreak/>
         <w:t>Comparison Table</w:t>
@@ -14174,7 +14165,7 @@
       <w:pPr>
         <w:pStyle w:val="Heading2"/>
       </w:pPr>
-      <w:bookmarkStart w:id="35" w:name="_Toc62388759"/>
+      <w:bookmarkStart w:id="35" w:name="_Toc62729540"/>
       <w:r>
         <w:t>Angular vs React</w:t>
       </w:r>
@@ -14187,7 +14178,7 @@
       <w:pPr>
         <w:pStyle w:val="Heading3"/>
       </w:pPr>
-      <w:bookmarkStart w:id="36" w:name="_Toc62388760"/>
+      <w:bookmarkStart w:id="36" w:name="_Toc62729541"/>
       <w:r>
         <w:t>Point Matrix</w:t>
       </w:r>
@@ -14525,7 +14516,7 @@
           <w:noProof/>
         </w:rPr>
       </w:pPr>
-      <w:bookmarkStart w:id="37" w:name="_Toc62388761"/>
+      <w:bookmarkStart w:id="37" w:name="_Toc62729542"/>
       <w:r>
         <w:rPr>
           <w:noProof/>
@@ -15364,7 +15355,7 @@
           <w:numId w:val="28"/>
         </w:numPr>
       </w:pPr>
-      <w:bookmarkStart w:id="38" w:name="_Toc62388762"/>
+      <w:bookmarkStart w:id="38" w:name="_Toc62729543"/>
       <w:r>
         <w:lastRenderedPageBreak/>
         <w:t xml:space="preserve">Web API </w:t>
@@ -15382,7 +15373,7 @@
       <w:pPr>
         <w:pStyle w:val="Heading3"/>
       </w:pPr>
-      <w:bookmarkStart w:id="39" w:name="_Toc62388763"/>
+      <w:bookmarkStart w:id="39" w:name="_Toc62729544"/>
       <w:r>
         <w:t>Point Matrix</w:t>
       </w:r>
@@ -15793,7 +15784,7 @@
       <w:pPr>
         <w:pStyle w:val="Heading3"/>
       </w:pPr>
-      <w:bookmarkStart w:id="40" w:name="_Toc62388764"/>
+      <w:bookmarkStart w:id="40" w:name="_Toc62729545"/>
       <w:r>
         <w:t>Comparison table</w:t>
       </w:r>
@@ -16576,7 +16567,7 @@
       <w:pPr>
         <w:pStyle w:val="Heading2"/>
       </w:pPr>
-      <w:bookmarkStart w:id="41" w:name="_Toc62388765"/>
+      <w:bookmarkStart w:id="41" w:name="_Toc62729546"/>
       <w:r>
         <w:lastRenderedPageBreak/>
         <w:t>Entity framework vs NHibernate</w:t>
@@ -16587,7 +16578,7 @@
       <w:pPr>
         <w:pStyle w:val="Heading3"/>
       </w:pPr>
-      <w:bookmarkStart w:id="42" w:name="_Toc62388766"/>
+      <w:bookmarkStart w:id="42" w:name="_Toc62729547"/>
       <w:r>
         <w:t>Point Matrix</w:t>
       </w:r>
@@ -16935,7 +16926,7 @@
       <w:pPr>
         <w:pStyle w:val="Heading3"/>
       </w:pPr>
-      <w:bookmarkStart w:id="43" w:name="_Toc62388767"/>
+      <w:bookmarkStart w:id="43" w:name="_Toc62729548"/>
       <w:r>
         <w:t>Comparison table</w:t>
       </w:r>
@@ -17605,7 +17596,7 @@
       <w:pPr>
         <w:pStyle w:val="Heading2"/>
       </w:pPr>
-      <w:bookmarkStart w:id="44" w:name="_Toc62388768"/>
+      <w:bookmarkStart w:id="44" w:name="_Toc62729549"/>
       <w:r>
         <w:t>Bitbucket vs Git</w:t>
       </w:r>
@@ -17615,7 +17606,7 @@
       <w:pPr>
         <w:pStyle w:val="Heading3"/>
       </w:pPr>
-      <w:bookmarkStart w:id="45" w:name="_Toc62388769"/>
+      <w:bookmarkStart w:id="45" w:name="_Toc62729550"/>
       <w:r>
         <w:t>Point Matrix</w:t>
       </w:r>
@@ -17981,7 +17972,7 @@
       <w:pPr>
         <w:pStyle w:val="Heading3"/>
       </w:pPr>
-      <w:bookmarkStart w:id="46" w:name="_Toc62388770"/>
+      <w:bookmarkStart w:id="46" w:name="_Toc62729551"/>
       <w:r>
         <w:t>Comparison table</w:t>
       </w:r>
@@ -18595,7 +18586,7 @@
       <w:pPr>
         <w:pStyle w:val="Heading2"/>
       </w:pPr>
-      <w:bookmarkStart w:id="47" w:name="_Toc62388771"/>
+      <w:bookmarkStart w:id="47" w:name="_Toc62729552"/>
       <w:r>
         <w:t>Jenkins vs Bamboo</w:t>
       </w:r>
@@ -18605,7 +18596,7 @@
       <w:pPr>
         <w:pStyle w:val="Heading3"/>
       </w:pPr>
-      <w:bookmarkStart w:id="48" w:name="_Toc62388772"/>
+      <w:bookmarkStart w:id="48" w:name="_Toc62729553"/>
       <w:r>
         <w:t>Point Matrix</w:t>
       </w:r>
@@ -19030,7 +19021,7 @@
       <w:pPr>
         <w:pStyle w:val="Heading3"/>
       </w:pPr>
-      <w:bookmarkStart w:id="49" w:name="_Toc62388773"/>
+      <w:bookmarkStart w:id="49" w:name="_Toc62729554"/>
       <w:r>
         <w:t>Comparison table</w:t>
       </w:r>
@@ -19927,7 +19918,7 @@
       <w:pPr>
         <w:pStyle w:val="Heading1"/>
       </w:pPr>
-      <w:bookmarkStart w:id="50" w:name="_Toc62388774"/>
+      <w:bookmarkStart w:id="50" w:name="_Toc62729555"/>
       <w:r>
         <w:lastRenderedPageBreak/>
         <w:t>Recommendation</w:t>
@@ -19938,7 +19929,7 @@
       <w:pPr>
         <w:pStyle w:val="Heading2"/>
       </w:pPr>
-      <w:bookmarkStart w:id="51" w:name="_Toc62388775"/>
+      <w:bookmarkStart w:id="51" w:name="_Toc62729556"/>
       <w:r>
         <w:t>Application architecture</w:t>
       </w:r>
@@ -19979,7 +19970,7 @@
       <w:pPr>
         <w:pStyle w:val="Heading2"/>
       </w:pPr>
-      <w:bookmarkStart w:id="52" w:name="_Toc62388776"/>
+      <w:bookmarkStart w:id="52" w:name="_Toc62729557"/>
       <w:r>
         <w:t>Docker</w:t>
       </w:r>
@@ -20016,7 +20007,7 @@
       <w:pPr>
         <w:pStyle w:val="Heading2"/>
       </w:pPr>
-      <w:bookmarkStart w:id="53" w:name="_Toc62388777"/>
+      <w:bookmarkStart w:id="53" w:name="_Toc62729558"/>
       <w:r>
         <w:t>Frontend framework</w:t>
       </w:r>
@@ -20059,7 +20050,7 @@
       <w:pPr>
         <w:pStyle w:val="Heading2"/>
       </w:pPr>
-      <w:bookmarkStart w:id="54" w:name="_Toc62388778"/>
+      <w:bookmarkStart w:id="54" w:name="_Toc62729559"/>
       <w:r>
         <w:t>Server-side programming technology</w:t>
       </w:r>
@@ -20086,7 +20077,7 @@
       <w:pPr>
         <w:pStyle w:val="Heading2"/>
       </w:pPr>
-      <w:bookmarkStart w:id="55" w:name="_Toc62388779"/>
+      <w:bookmarkStart w:id="55" w:name="_Toc62729560"/>
       <w:r>
         <w:t>Database server</w:t>
       </w:r>
@@ -20124,7 +20115,7 @@
       <w:pPr>
         <w:pStyle w:val="Heading2"/>
       </w:pPr>
-      <w:bookmarkStart w:id="56" w:name="_Toc62388780"/>
+      <w:bookmarkStart w:id="56" w:name="_Toc62729561"/>
       <w:r>
         <w:t>ORM framework</w:t>
       </w:r>
@@ -20167,7 +20158,7 @@
       <w:pPr>
         <w:pStyle w:val="Heading2"/>
       </w:pPr>
-      <w:bookmarkStart w:id="57" w:name="_Toc62388781"/>
+      <w:bookmarkStart w:id="57" w:name="_Toc62729562"/>
       <w:r>
         <w:t>Backend service</w:t>
       </w:r>
@@ -20204,7 +20195,7 @@
       <w:pPr>
         <w:pStyle w:val="Heading2"/>
       </w:pPr>
-      <w:bookmarkStart w:id="58" w:name="_Toc62388782"/>
+      <w:bookmarkStart w:id="58" w:name="_Toc62729563"/>
       <w:r>
         <w:lastRenderedPageBreak/>
         <w:t>Source code management</w:t>
@@ -20230,7 +20221,7 @@
       <w:pPr>
         <w:pStyle w:val="Heading2"/>
       </w:pPr>
-      <w:bookmarkStart w:id="59" w:name="_Toc62388783"/>
+      <w:bookmarkStart w:id="59" w:name="_Toc62729564"/>
       <w:r>
         <w:t>CI/CD</w:t>
       </w:r>
@@ -20294,7 +20285,7 @@
       <w:pPr>
         <w:pStyle w:val="Heading1"/>
       </w:pPr>
-      <w:bookmarkStart w:id="60" w:name="_Toc62388784"/>
+      <w:bookmarkStart w:id="60" w:name="_Toc62729565"/>
       <w:r>
         <w:lastRenderedPageBreak/>
         <w:t>Assumptions</w:t>
@@ -20417,7 +20408,7 @@
       <w:pPr>
         <w:pStyle w:val="Heading1"/>
       </w:pPr>
-      <w:bookmarkStart w:id="61" w:name="_Toc62388785"/>
+      <w:bookmarkStart w:id="61" w:name="_Toc62729566"/>
       <w:r>
         <w:lastRenderedPageBreak/>
         <w:t>Risks</w:t>
@@ -20447,7 +20438,7 @@
       <w:pPr>
         <w:pStyle w:val="Heading1"/>
       </w:pPr>
-      <w:bookmarkStart w:id="62" w:name="_Toc62388786"/>
+      <w:bookmarkStart w:id="62" w:name="_Toc62729567"/>
       <w:r>
         <w:lastRenderedPageBreak/>
         <w:t>Appendix</w:t>
@@ -20458,7 +20449,7 @@
       <w:pPr>
         <w:pStyle w:val="Heading2"/>
       </w:pPr>
-      <w:bookmarkStart w:id="63" w:name="_Toc62388787"/>
+      <w:bookmarkStart w:id="63" w:name="_Toc62729568"/>
       <w:r>
         <w:t>References</w:t>
       </w:r>
@@ -21095,6 +21086,7 @@
         <w:dataBinding w:prefixMappings="xmlns:ns0='http://schemas.openxmlformats.org/package/2006/metadata/core-properties' xmlns:ns1='http://purl.org/dc/elements/1.1/'" w:xpath="/ns0:coreProperties[1]/ns1:title[1]" w:storeItemID="{6C3C8BC8-F283-45AE-878A-BAB7291924A1}"/>
         <w:text/>
       </w:sdtPr>
+      <w:sdtEndPr/>
       <w:sdtContent>
         <w:r>
           <w:rPr>
@@ -21123,6 +21115,7 @@
         <w:dataBinding w:prefixMappings="xmlns:ns0='http://schemas.openxmlformats.org/package/2006/metadata/core-properties' xmlns:ns1='http://purl.org/dc/elements/1.1/'" w:xpath="/ns0:coreProperties[1]/ns1:subject[1]" w:storeItemID="{6C3C8BC8-F283-45AE-878A-BAB7291924A1}"/>
         <w:text/>
       </w:sdtPr>
+      <w:sdtEndPr/>
       <w:sdtContent>
         <w:r>
           <w:rPr>

</xml_diff>